<commit_message>
Programma van eisen V1.0
Versie 1
</commit_message>
<xml_diff>
--- a/Programma van eisen.docx
+++ b/Programma van eisen.docx
@@ -58,17 +58,12 @@
           <w:placeholder>
             <w:docPart w:val="8DB4DDCEE70B4AA4A1B39960781B97AE"/>
           </w:placeholder>
-          <w:showingPlcHdr/>
           <w:text/>
         </w:sdtPr>
         <w:sdtEndPr/>
         <w:sdtContent>
           <w:r>
-            <w:rPr>
-              <w:rStyle w:val="Tekstvantijdelijkeaanduiding"/>
-              <w:lang w:val="en-US"/>
-            </w:rPr>
-            <w:t>Click or tap here to enter text.</w:t>
+            <w:t xml:space="preserve">RPM </w:t>
           </w:r>
         </w:sdtContent>
       </w:sdt>
@@ -135,17 +130,12 @@
                 <w:placeholder>
                   <w:docPart w:val="03F049DFDB4247E094335B201CA07ED9"/>
                 </w:placeholder>
-                <w:showingPlcHdr/>
                 <w:text/>
               </w:sdtPr>
               <w:sdtEndPr/>
               <w:sdtContent>
                 <w:r>
-                  <w:rPr>
-                    <w:rStyle w:val="Tekstvantijdelijkeaanduiding"/>
-                    <w:lang w:val="en-US"/>
-                  </w:rPr>
-                  <w:t>Click or tap here to enter text.</w:t>
+                  <w:t>v.1.0</w:t>
                 </w:r>
               </w:sdtContent>
             </w:sdt>
@@ -175,9 +165,6 @@
           <w:p>
             <w:pPr>
               <w:pStyle w:val="Geenafstand"/>
-              <w:rPr>
-                <w:lang w:val="en-US"/>
-              </w:rPr>
             </w:pPr>
             <w:sdt>
               <w:sdtPr>
@@ -192,7 +179,22 @@
               <w:sdtEndPr/>
               <w:sdtContent>
                 <w:r>
-                  <w:t>Ramon, Melanie en Philip</w:t>
+                  <w:t>Ramon</w:t>
+                </w:r>
+                <w:r>
+                  <w:t xml:space="preserve"> van Veghel</w:t>
+                </w:r>
+                <w:r>
+                  <w:t>, Melanie</w:t>
+                </w:r>
+                <w:r>
+                  <w:t xml:space="preserve"> Hoogenboom</w:t>
+                </w:r>
+                <w:r>
+                  <w:t xml:space="preserve"> en Philip</w:t>
+                </w:r>
+                <w:r>
+                  <w:t xml:space="preserve"> Klok</w:t>
                 </w:r>
               </w:sdtContent>
             </w:sdt>
@@ -1022,8 +1024,8 @@
         <w:lastRenderedPageBreak/>
         <w:t>Versiebeheer</w:t>
       </w:r>
+      <w:bookmarkEnd w:id="2"/>
       <w:bookmarkEnd w:id="4"/>
-      <w:bookmarkEnd w:id="2"/>
     </w:p>
     <w:p>
       <w:pPr>
@@ -1132,7 +1134,19 @@
               <w:rPr>
                 <w:b w:val="0"/>
               </w:rPr>
-              <w:t>11-05-2021</w:t>
+              <w:t>1</w:t>
+            </w:r>
+            <w:r>
+              <w:rPr>
+                <w:b w:val="0"/>
+              </w:rPr>
+              <w:t>2</w:t>
+            </w:r>
+            <w:r>
+              <w:rPr>
+                <w:b w:val="0"/>
+              </w:rPr>
+              <w:t>-05-2021</w:t>
             </w:r>
           </w:p>
         </w:tc>
@@ -1146,6 +1160,9 @@
               <w:jc w:val="center"/>
               <w:cnfStyle w:val="000000100000" w:firstRow="0" w:lastRow="0" w:firstColumn="0" w:lastColumn="0" w:oddVBand="0" w:evenVBand="0" w:oddHBand="1" w:evenHBand="0" w:firstRowFirstColumn="0" w:firstRowLastColumn="0" w:lastRowFirstColumn="0" w:lastRowLastColumn="0"/>
             </w:pPr>
+            <w:r>
+              <w:t>v.1.0</w:t>
+            </w:r>
           </w:p>
         </w:tc>
         <w:tc>
@@ -1157,6 +1174,9 @@
               <w:pStyle w:val="Geenafstand"/>
               <w:cnfStyle w:val="000000100000" w:firstRow="0" w:lastRow="0" w:firstColumn="0" w:lastColumn="0" w:oddVBand="0" w:evenVBand="0" w:oddHBand="1" w:evenHBand="0" w:firstRowFirstColumn="0" w:firstRowLastColumn="0" w:lastRowFirstColumn="0" w:lastRowLastColumn="0"/>
             </w:pPr>
+            <w:r>
+              <w:t>R,P, &amp; M</w:t>
+            </w:r>
           </w:p>
         </w:tc>
         <w:tc>
@@ -1415,25 +1435,43 @@
       </w:r>
       <w:bookmarkEnd w:id="9"/>
       <w:bookmarkEnd w:id="10"/>
+      <w:r>
+        <w:br/>
+      </w:r>
     </w:p>
     <w:p>
-      <w:pPr>
-        <w:pStyle w:val="SPLinfo"/>
-      </w:pPr>
-      <w:bookmarkStart w:id="11" w:name="_Hlk20573115"/>
-      <w:r>
-        <w:t>In deze paragraaf wordt</w:t>
-      </w:r>
-      <w:r>
-        <w:t xml:space="preserve"> kort beschreven: de contactpersoon van het bedrijf of organisatie waarvoor de opdracht wordt uitgevoerd, een omschrijving van het bedrijf of organisatie waarvoor het project wordt uitgevoerd, het probleem en de manier waarop de opdrachtgever het probleem </w:t>
-      </w:r>
-      <w:r>
-        <w:t>wil o</w:t>
-      </w:r>
-      <w:r>
-        <w:t>plossen.</w:t>
-      </w:r>
-      <w:bookmarkEnd w:id="11"/>
+      <w:r>
+        <w:t xml:space="preserve">Contactpersoon: </w:t>
+      </w:r>
+      <w:r>
+        <w:br/>
+        <w:t>Bedrijf: ROC Ter AA</w:t>
+      </w:r>
+      <w:r>
+        <w:br/>
+        <w:t>Omschrijving: School</w:t>
+      </w:r>
+    </w:p>
+    <w:p>
+      <w:r>
+        <w:t xml:space="preserve">Probleem: Webpagina waarop mensen recepten kunnen plaatsen, delen en bekijken. Verder moet er een account aangemaakt kunnen worden en hierna inloggen. Met een account kun je favoriete recepten opslaan en </w:t>
+      </w:r>
+      <w:proofErr w:type="spellStart"/>
+      <w:r>
+        <w:t>comments</w:t>
+      </w:r>
+      <w:proofErr w:type="spellEnd"/>
+      <w:r>
+        <w:t xml:space="preserve"> + reviews met een rating plaatsen. </w:t>
+      </w:r>
+    </w:p>
+    <w:p>
+      <w:r>
+        <w:t>De zoekfunctie moet verschillende filters hebben zoals; recepten opzoeken, op ingrediënt kunnen zoeken,</w:t>
+      </w:r>
+      <w:r>
+        <w:t xml:space="preserve"> sorteren op gangen, bereidingstijd, populariteit  uitsluiten van allergieën en vegetarisch</w:t>
+      </w:r>
     </w:p>
     <w:p>
       <w:pPr>
@@ -1442,61 +1480,88 @@
           <w:tab w:val="right" w:pos="9072"/>
         </w:tabs>
       </w:pPr>
-      <w:bookmarkStart w:id="12" w:name="_Toc29370314"/>
-      <w:bookmarkStart w:id="13" w:name="_Toc71619173"/>
+      <w:bookmarkStart w:id="11" w:name="_Toc29370314"/>
+      <w:bookmarkStart w:id="12" w:name="_Toc71619173"/>
       <w:r>
         <w:t>Behoeftebeschrijving opdrachtgever</w:t>
       </w:r>
+      <w:bookmarkEnd w:id="11"/>
       <w:bookmarkEnd w:id="12"/>
-      <w:bookmarkEnd w:id="13"/>
     </w:p>
     <w:p>
       <w:pPr>
         <w:pStyle w:val="Kop2"/>
       </w:pPr>
-      <w:bookmarkStart w:id="14" w:name="_Toc29370315"/>
-      <w:bookmarkStart w:id="15" w:name="_Toc71619174"/>
+      <w:bookmarkStart w:id="13" w:name="_Toc29370315"/>
+      <w:bookmarkStart w:id="14" w:name="_Toc71619174"/>
       <w:r>
         <w:t>Informatiebronnen</w:t>
       </w:r>
+      <w:bookmarkEnd w:id="13"/>
       <w:bookmarkEnd w:id="14"/>
-      <w:bookmarkEnd w:id="15"/>
+    </w:p>
+    <w:p>
+      <w:r>
+        <w:t>ROC Ter A</w:t>
+      </w:r>
+      <w:r>
+        <w:t>A</w:t>
+      </w:r>
     </w:p>
     <w:p>
       <w:pPr>
         <w:pStyle w:val="SPLinfo"/>
       </w:pPr>
-      <w:r>
-        <w:t xml:space="preserve">In deze paragraaf </w:t>
-      </w:r>
-      <w:r>
-        <w:t xml:space="preserve">wordt aangegeven welke </w:t>
-      </w:r>
-      <w:r>
-        <w:t xml:space="preserve">informatiebronnen </w:t>
-      </w:r>
-      <w:r>
-        <w:t>er zijn gebruikt</w:t>
-      </w:r>
-      <w:r>
-        <w:t>. V</w:t>
-      </w:r>
-      <w:r>
-        <w:t>oorbeelden zijn: de opdrachtgever, in</w:t>
-      </w:r>
-      <w:r>
-        <w:t>ternet (met link), welke boeken</w:t>
-      </w:r>
-      <w:r>
-        <w:t>/artikelen.</w:t>
+      <w:hyperlink r:id="rId11" w:history="1">
+        <w:r>
+          <w:rPr>
+            <w:rStyle w:val="Hyperlink"/>
+          </w:rPr>
+          <w:t>www.tasty.co</w:t>
+        </w:r>
+      </w:hyperlink>
+      <w:r>
+        <w:t xml:space="preserve"> </w:t>
+      </w:r>
+    </w:p>
+    <w:p>
+      <w:pPr>
+        <w:pStyle w:val="SPLinfo"/>
+      </w:pPr>
+      <w:hyperlink r:id="rId12" w:history="1">
+        <w:r>
+          <w:rPr>
+            <w:rStyle w:val="Hyperlink"/>
+          </w:rPr>
+          <w:t>www.smulweb.nl</w:t>
+        </w:r>
+      </w:hyperlink>
+      <w:r>
+        <w:t xml:space="preserve"> </w:t>
+      </w:r>
+    </w:p>
+    <w:p>
+      <w:pPr>
+        <w:pStyle w:val="SPLinfo"/>
+      </w:pPr>
+      <w:hyperlink r:id="rId13" w:history="1">
+        <w:r>
+          <w:rPr>
+            <w:rStyle w:val="Hyperlink"/>
+          </w:rPr>
+          <w:t>www.deliciously-ella.com</w:t>
+        </w:r>
+      </w:hyperlink>
+      <w:r>
+        <w:t xml:space="preserve"> </w:t>
       </w:r>
     </w:p>
     <w:p>
       <w:pPr>
         <w:pStyle w:val="Kop2"/>
       </w:pPr>
-      <w:bookmarkStart w:id="16" w:name="_Toc29370316"/>
-      <w:bookmarkStart w:id="17" w:name="_Toc71619175"/>
+      <w:bookmarkStart w:id="15" w:name="_Toc29370316"/>
+      <w:bookmarkStart w:id="16" w:name="_Toc71619175"/>
       <w:r>
         <w:t>Eisen en wensen (</w:t>
       </w:r>
@@ -1508,8 +1573,8 @@
       <w:r>
         <w:t>)</w:t>
       </w:r>
+      <w:bookmarkEnd w:id="15"/>
       <w:bookmarkEnd w:id="16"/>
-      <w:bookmarkEnd w:id="17"/>
       <w:r>
         <w:t xml:space="preserve"> </w:t>
       </w:r>
@@ -1727,6 +1792,16 @@
       <w:r>
         <w:t>.</w:t>
       </w:r>
+    </w:p>
+    <w:p>
+      <w:pPr>
+        <w:ind w:left="2127" w:hanging="2127"/>
+      </w:pPr>
+    </w:p>
+    <w:p>
+      <w:pPr>
+        <w:ind w:left="2127" w:hanging="2127"/>
+      </w:pPr>
     </w:p>
     <w:tbl>
       <w:tblPr>
@@ -1755,6 +1830,7 @@
               <w:rPr>
                 <w:b w:val="0"/>
               </w:rPr>
+              <w:lastRenderedPageBreak/>
               <w:t>Must have</w:t>
             </w:r>
           </w:p>
@@ -1768,12 +1844,482 @@
           <w:tcPr>
             <w:tcW w:w="9062" w:type="dxa"/>
           </w:tcPr>
-          <w:p/>
+          <w:p>
+            <w:r>
+              <w:t>Recepten kunnen geüpload worden</w:t>
+            </w:r>
+          </w:p>
         </w:tc>
       </w:tr>
       <w:tr>
         <w:trPr>
           <w:cnfStyle w:val="000000010000" w:firstRow="0" w:lastRow="0" w:firstColumn="0" w:lastColumn="0" w:oddVBand="0" w:evenVBand="0" w:oddHBand="0" w:evenHBand="1" w:firstRowFirstColumn="0" w:firstRowLastColumn="0" w:lastRowFirstColumn="0" w:lastRowLastColumn="0"/>
+        </w:trPr>
+        <w:tc>
+          <w:tcPr>
+            <w:tcW w:w="9062" w:type="dxa"/>
+          </w:tcPr>
+          <w:p>
+            <w:r>
+              <w:t>Zoekmachine die verschillende mogelijkheden heeft:</w:t>
+            </w:r>
+          </w:p>
+          <w:p>
+            <w:pPr>
+              <w:pStyle w:val="Lijstalinea"/>
+              <w:numPr>
+                <w:ilvl w:val="0"/>
+                <w:numId w:val="3"/>
+              </w:numPr>
+            </w:pPr>
+            <w:r>
+              <w:t>R</w:t>
+            </w:r>
+            <w:r>
+              <w:t>ecepten opzoeken</w:t>
+            </w:r>
+            <w:r>
+              <w:t xml:space="preserve"> (trefwoorden)</w:t>
+            </w:r>
+          </w:p>
+          <w:p>
+            <w:pPr>
+              <w:pStyle w:val="Lijstalinea"/>
+              <w:numPr>
+                <w:ilvl w:val="0"/>
+                <w:numId w:val="3"/>
+              </w:numPr>
+            </w:pPr>
+            <w:r>
+              <w:t>O</w:t>
+            </w:r>
+            <w:r>
+              <w:t>p ingrediënt kunnen zoeken</w:t>
+            </w:r>
+            <w:r>
+              <w:t xml:space="preserve"> (maak je koelkast leeg)</w:t>
+            </w:r>
+          </w:p>
+          <w:p>
+            <w:pPr>
+              <w:pStyle w:val="Lijstalinea"/>
+              <w:numPr>
+                <w:ilvl w:val="0"/>
+                <w:numId w:val="3"/>
+              </w:numPr>
+            </w:pPr>
+            <w:r>
+              <w:t>S</w:t>
+            </w:r>
+            <w:r>
+              <w:t>orteren op gangen</w:t>
+            </w:r>
+          </w:p>
+          <w:p>
+            <w:pPr>
+              <w:pStyle w:val="Lijstalinea"/>
+              <w:numPr>
+                <w:ilvl w:val="0"/>
+                <w:numId w:val="3"/>
+              </w:numPr>
+            </w:pPr>
+            <w:r>
+              <w:t>B</w:t>
+            </w:r>
+            <w:r>
+              <w:t>ereidingstijd</w:t>
+            </w:r>
+          </w:p>
+          <w:p>
+            <w:pPr>
+              <w:pStyle w:val="Lijstalinea"/>
+              <w:numPr>
+                <w:ilvl w:val="0"/>
+                <w:numId w:val="3"/>
+              </w:numPr>
+            </w:pPr>
+            <w:r>
+              <w:t>P</w:t>
+            </w:r>
+            <w:r>
+              <w:t xml:space="preserve">opulariteit  </w:t>
+            </w:r>
+            <w:r>
+              <w:t>(top 5 op hoofdpagina)</w:t>
+            </w:r>
+          </w:p>
+          <w:p>
+            <w:pPr>
+              <w:pStyle w:val="Lijstalinea"/>
+              <w:numPr>
+                <w:ilvl w:val="0"/>
+                <w:numId w:val="3"/>
+              </w:numPr>
+            </w:pPr>
+            <w:r>
+              <w:t>Dieet (Allergieën ed.)</w:t>
+            </w:r>
+          </w:p>
+        </w:tc>
+      </w:tr>
+      <w:tr>
+        <w:trPr>
+          <w:cnfStyle w:val="000000100000" w:firstRow="0" w:lastRow="0" w:firstColumn="0" w:lastColumn="0" w:oddVBand="0" w:evenVBand="0" w:oddHBand="1" w:evenHBand="0" w:firstRowFirstColumn="0" w:firstRowLastColumn="0" w:lastRowFirstColumn="0" w:lastRowLastColumn="0"/>
+        </w:trPr>
+        <w:tc>
+          <w:tcPr>
+            <w:tcW w:w="9062" w:type="dxa"/>
+          </w:tcPr>
+          <w:p>
+            <w:r>
+              <w:t>Gebruiker kan een account maken en inloggen</w:t>
+            </w:r>
+          </w:p>
+        </w:tc>
+      </w:tr>
+      <w:tr>
+        <w:trPr>
+          <w:cnfStyle w:val="000000010000" w:firstRow="0" w:lastRow="0" w:firstColumn="0" w:lastColumn="0" w:oddVBand="0" w:evenVBand="0" w:oddHBand="0" w:evenHBand="1" w:firstRowFirstColumn="0" w:firstRowLastColumn="0" w:lastRowFirstColumn="0" w:lastRowLastColumn="0"/>
+        </w:trPr>
+        <w:tc>
+          <w:tcPr>
+            <w:tcW w:w="9062" w:type="dxa"/>
+          </w:tcPr>
+          <w:p>
+            <w:r>
+              <w:t>Er kunnen reviews &amp; ratings geplaatst worden</w:t>
+            </w:r>
+          </w:p>
+        </w:tc>
+      </w:tr>
+      <w:tr>
+        <w:trPr>
+          <w:cnfStyle w:val="000000100000" w:firstRow="0" w:lastRow="0" w:firstColumn="0" w:lastColumn="0" w:oddVBand="0" w:evenVBand="0" w:oddHBand="1" w:evenHBand="0" w:firstRowFirstColumn="0" w:firstRowLastColumn="0" w:lastRowFirstColumn="0" w:lastRowLastColumn="0"/>
+        </w:trPr>
+        <w:tc>
+          <w:tcPr>
+            <w:tcW w:w="9062" w:type="dxa"/>
+          </w:tcPr>
+          <w:p>
+            <w:r>
+              <w:t>Er staan al recepten in</w:t>
+            </w:r>
+          </w:p>
+        </w:tc>
+      </w:tr>
+      <w:tr>
+        <w:trPr>
+          <w:cnfStyle w:val="000000010000" w:firstRow="0" w:lastRow="0" w:firstColumn="0" w:lastColumn="0" w:oddVBand="0" w:evenVBand="0" w:oddHBand="0" w:evenHBand="1" w:firstRowFirstColumn="0" w:firstRowLastColumn="0" w:lastRowFirstColumn="0" w:lastRowLastColumn="0"/>
+        </w:trPr>
+        <w:tc>
+          <w:tcPr>
+            <w:tcW w:w="9062" w:type="dxa"/>
+          </w:tcPr>
+          <w:p>
+            <w:r>
+              <w:t>Logo op pagina</w:t>
+            </w:r>
+          </w:p>
+        </w:tc>
+      </w:tr>
+      <w:tr>
+        <w:trPr>
+          <w:cnfStyle w:val="000000100000" w:firstRow="0" w:lastRow="0" w:firstColumn="0" w:lastColumn="0" w:oddVBand="0" w:evenVBand="0" w:oddHBand="1" w:evenHBand="0" w:firstRowFirstColumn="0" w:firstRowLastColumn="0" w:lastRowFirstColumn="0" w:lastRowLastColumn="0"/>
+        </w:trPr>
+        <w:tc>
+          <w:tcPr>
+            <w:tcW w:w="9062" w:type="dxa"/>
+          </w:tcPr>
+          <w:p>
+            <w:r>
+              <w:t xml:space="preserve">Gegevens in </w:t>
+            </w:r>
+            <w:proofErr w:type="spellStart"/>
+            <w:r>
+              <w:t>footer</w:t>
+            </w:r>
+            <w:proofErr w:type="spellEnd"/>
+            <w:r>
+              <w:t xml:space="preserve"> (Contact, copyright, voorwaa</w:t>
+            </w:r>
+            <w:r>
+              <w:t xml:space="preserve">rden, </w:t>
+            </w:r>
+            <w:r>
+              <w:t>FAQ)</w:t>
+            </w:r>
+          </w:p>
+        </w:tc>
+      </w:tr>
+    </w:tbl>
+    <w:p/>
+    <w:tbl>
+      <w:tblPr>
+        <w:tblStyle w:val="Moscow"/>
+        <w:tblW w:w="0" w:type="auto"/>
+        <w:tblLook w:val="04A0" w:firstRow="1" w:lastRow="0" w:firstColumn="1" w:lastColumn="0" w:noHBand="0" w:noVBand="1"/>
+      </w:tblPr>
+      <w:tblGrid>
+        <w:gridCol w:w="9062"/>
+      </w:tblGrid>
+      <w:tr>
+        <w:trPr>
+          <w:cnfStyle w:val="100000000000" w:firstRow="1" w:lastRow="0" w:firstColumn="0" w:lastColumn="0" w:oddVBand="0" w:evenVBand="0" w:oddHBand="0" w:evenHBand="0" w:firstRowFirstColumn="0" w:firstRowLastColumn="0" w:lastRowFirstColumn="0" w:lastRowLastColumn="0"/>
+        </w:trPr>
+        <w:tc>
+          <w:tcPr>
+            <w:tcW w:w="9062" w:type="dxa"/>
+          </w:tcPr>
+          <w:p>
+            <w:pPr>
+              <w:rPr>
+                <w:b w:val="0"/>
+              </w:rPr>
+            </w:pPr>
+            <w:proofErr w:type="spellStart"/>
+            <w:r>
+              <w:rPr>
+                <w:b w:val="0"/>
+              </w:rPr>
+              <w:t>Should</w:t>
+            </w:r>
+            <w:proofErr w:type="spellEnd"/>
+            <w:r>
+              <w:rPr>
+                <w:b w:val="0"/>
+              </w:rPr>
+              <w:t xml:space="preserve"> have</w:t>
+            </w:r>
+          </w:p>
+        </w:tc>
+      </w:tr>
+      <w:tr>
+        <w:trPr>
+          <w:cnfStyle w:val="000000100000" w:firstRow="0" w:lastRow="0" w:firstColumn="0" w:lastColumn="0" w:oddVBand="0" w:evenVBand="0" w:oddHBand="1" w:evenHBand="0" w:firstRowFirstColumn="0" w:firstRowLastColumn="0" w:lastRowFirstColumn="0" w:lastRowLastColumn="0"/>
+        </w:trPr>
+        <w:tc>
+          <w:tcPr>
+            <w:tcW w:w="9062" w:type="dxa"/>
+          </w:tcPr>
+          <w:p>
+            <w:pPr>
+              <w:rPr>
+                <w:lang w:val="fr-FR"/>
+              </w:rPr>
+            </w:pPr>
+            <w:proofErr w:type="spellStart"/>
+            <w:r>
+              <w:rPr>
+                <w:lang w:val="fr-FR"/>
+              </w:rPr>
+              <w:t>Categoriëen</w:t>
+            </w:r>
+            <w:proofErr w:type="spellEnd"/>
+            <w:r>
+              <w:rPr>
+                <w:lang w:val="fr-FR"/>
+              </w:rPr>
+              <w:t xml:space="preserve"> ( </w:t>
+            </w:r>
+            <w:proofErr w:type="spellStart"/>
+            <w:r>
+              <w:rPr>
+                <w:lang w:val="fr-FR"/>
+              </w:rPr>
+              <w:t>Vlees</w:t>
+            </w:r>
+            <w:proofErr w:type="spellEnd"/>
+            <w:r>
+              <w:rPr>
+                <w:lang w:val="fr-FR"/>
+              </w:rPr>
+              <w:t xml:space="preserve">, vis, dessert, </w:t>
+            </w:r>
+            <w:proofErr w:type="spellStart"/>
+            <w:r>
+              <w:rPr>
+                <w:lang w:val="fr-FR"/>
+              </w:rPr>
+              <w:t>sa</w:t>
+            </w:r>
+            <w:r>
+              <w:rPr>
+                <w:lang w:val="fr-FR"/>
+              </w:rPr>
+              <w:t>us</w:t>
+            </w:r>
+            <w:proofErr w:type="spellEnd"/>
+            <w:r>
+              <w:rPr>
+                <w:lang w:val="fr-FR"/>
+              </w:rPr>
+              <w:t xml:space="preserve">, salade, </w:t>
+            </w:r>
+            <w:proofErr w:type="spellStart"/>
+            <w:r>
+              <w:rPr>
+                <w:lang w:val="fr-FR"/>
+              </w:rPr>
+              <w:t>frituur</w:t>
+            </w:r>
+            <w:proofErr w:type="spellEnd"/>
+            <w:r>
+              <w:rPr>
+                <w:lang w:val="fr-FR"/>
+              </w:rPr>
+              <w:t xml:space="preserve">, </w:t>
+            </w:r>
+            <w:proofErr w:type="spellStart"/>
+            <w:r>
+              <w:rPr>
+                <w:lang w:val="fr-FR"/>
+              </w:rPr>
+              <w:t>airfryer</w:t>
+            </w:r>
+            <w:proofErr w:type="spellEnd"/>
+            <w:r>
+              <w:rPr>
+                <w:lang w:val="fr-FR"/>
+              </w:rPr>
+              <w:t xml:space="preserve">, </w:t>
+            </w:r>
+            <w:proofErr w:type="spellStart"/>
+            <w:r>
+              <w:rPr>
+                <w:lang w:val="fr-FR"/>
+              </w:rPr>
+              <w:t>leftovers</w:t>
+            </w:r>
+            <w:proofErr w:type="spellEnd"/>
+            <w:r>
+              <w:rPr>
+                <w:lang w:val="fr-FR"/>
+              </w:rPr>
+              <w:t>)</w:t>
+            </w:r>
+          </w:p>
+        </w:tc>
+      </w:tr>
+      <w:tr>
+        <w:trPr>
+          <w:cnfStyle w:val="000000010000" w:firstRow="0" w:lastRow="0" w:firstColumn="0" w:lastColumn="0" w:oddVBand="0" w:evenVBand="0" w:oddHBand="0" w:evenHBand="1" w:firstRowFirstColumn="0" w:firstRowLastColumn="0" w:lastRowFirstColumn="0" w:lastRowLastColumn="0"/>
+        </w:trPr>
+        <w:tc>
+          <w:tcPr>
+            <w:tcW w:w="9062" w:type="dxa"/>
+          </w:tcPr>
+          <w:p>
+            <w:pPr>
+              <w:rPr>
+                <w:lang w:val="fr-FR"/>
+              </w:rPr>
+            </w:pPr>
+            <w:proofErr w:type="spellStart"/>
+            <w:r>
+              <w:rPr>
+                <w:lang w:val="fr-FR"/>
+              </w:rPr>
+              <w:t>Datum</w:t>
+            </w:r>
+            <w:proofErr w:type="spellEnd"/>
+            <w:r>
+              <w:rPr>
+                <w:lang w:val="fr-FR"/>
+              </w:rPr>
+              <w:t xml:space="preserve"> </w:t>
+            </w:r>
+            <w:proofErr w:type="spellStart"/>
+            <w:r>
+              <w:rPr>
+                <w:lang w:val="fr-FR"/>
+              </w:rPr>
+              <w:t>sorteren</w:t>
+            </w:r>
+            <w:proofErr w:type="spellEnd"/>
+          </w:p>
+        </w:tc>
+      </w:tr>
+    </w:tbl>
+    <w:p>
+      <w:pPr>
+        <w:rPr>
+          <w:lang w:val="fr-FR"/>
+        </w:rPr>
+      </w:pPr>
+    </w:p>
+    <w:tbl>
+      <w:tblPr>
+        <w:tblStyle w:val="Moscow"/>
+        <w:tblW w:w="0" w:type="auto"/>
+        <w:tblLook w:val="04A0" w:firstRow="1" w:lastRow="0" w:firstColumn="1" w:lastColumn="0" w:noHBand="0" w:noVBand="1"/>
+      </w:tblPr>
+      <w:tblGrid>
+        <w:gridCol w:w="9062"/>
+      </w:tblGrid>
+      <w:tr>
+        <w:trPr>
+          <w:cnfStyle w:val="100000000000" w:firstRow="1" w:lastRow="0" w:firstColumn="0" w:lastColumn="0" w:oddVBand="0" w:evenVBand="0" w:oddHBand="0" w:evenHBand="0" w:firstRowFirstColumn="0" w:firstRowLastColumn="0" w:lastRowFirstColumn="0" w:lastRowLastColumn="0"/>
+        </w:trPr>
+        <w:tc>
+          <w:tcPr>
+            <w:tcW w:w="9062" w:type="dxa"/>
+          </w:tcPr>
+          <w:p>
+            <w:pPr>
+              <w:rPr>
+                <w:b w:val="0"/>
+              </w:rPr>
+            </w:pPr>
+            <w:proofErr w:type="spellStart"/>
+            <w:r>
+              <w:rPr>
+                <w:b w:val="0"/>
+              </w:rPr>
+              <w:t>Could</w:t>
+            </w:r>
+            <w:proofErr w:type="spellEnd"/>
+            <w:r>
+              <w:rPr>
+                <w:b w:val="0"/>
+              </w:rPr>
+              <w:t xml:space="preserve"> have</w:t>
+            </w:r>
+          </w:p>
+        </w:tc>
+      </w:tr>
+      <w:tr>
+        <w:trPr>
+          <w:cnfStyle w:val="000000100000" w:firstRow="0" w:lastRow="0" w:firstColumn="0" w:lastColumn="0" w:oddVBand="0" w:evenVBand="0" w:oddHBand="1" w:evenHBand="0" w:firstRowFirstColumn="0" w:firstRowLastColumn="0" w:lastRowFirstColumn="0" w:lastRowLastColumn="0"/>
+        </w:trPr>
+        <w:tc>
+          <w:tcPr>
+            <w:tcW w:w="9062" w:type="dxa"/>
+          </w:tcPr>
+          <w:p>
+            <w:r>
+              <w:t>Blog</w:t>
+            </w:r>
+          </w:p>
+        </w:tc>
+      </w:tr>
+      <w:tr>
+        <w:trPr>
+          <w:cnfStyle w:val="000000010000" w:firstRow="0" w:lastRow="0" w:firstColumn="0" w:lastColumn="0" w:oddVBand="0" w:evenVBand="0" w:oddHBand="0" w:evenHBand="1" w:firstRowFirstColumn="0" w:firstRowLastColumn="0" w:lastRowFirstColumn="0" w:lastRowLastColumn="0"/>
+        </w:trPr>
+        <w:tc>
+          <w:tcPr>
+            <w:tcW w:w="9062" w:type="dxa"/>
+          </w:tcPr>
+          <w:p>
+            <w:r>
+              <w:t>Videorecepten</w:t>
+            </w:r>
+          </w:p>
+        </w:tc>
+      </w:tr>
+      <w:tr>
+        <w:trPr>
+          <w:cnfStyle w:val="000000100000" w:firstRow="0" w:lastRow="0" w:firstColumn="0" w:lastColumn="0" w:oddVBand="0" w:evenVBand="0" w:oddHBand="1" w:evenHBand="0" w:firstRowFirstColumn="0" w:firstRowLastColumn="0" w:lastRowFirstColumn="0" w:lastRowLastColumn="0"/>
         </w:trPr>
         <w:tc>
           <w:tcPr>
@@ -1812,14 +2358,28 @@
               <w:rPr>
                 <w:b w:val="0"/>
               </w:rPr>
-              <w:t>Should</w:t>
+              <w:t>Won’t</w:t>
             </w:r>
             <w:proofErr w:type="spellEnd"/>
             <w:r>
               <w:rPr>
                 <w:b w:val="0"/>
               </w:rPr>
-              <w:t xml:space="preserve"> have</w:t>
+              <w:t xml:space="preserve"> have (</w:t>
+            </w:r>
+            <w:proofErr w:type="spellStart"/>
+            <w:r>
+              <w:rPr>
+                <w:b w:val="0"/>
+              </w:rPr>
+              <w:t>now</w:t>
+            </w:r>
+            <w:proofErr w:type="spellEnd"/>
+            <w:r>
+              <w:rPr>
+                <w:b w:val="0"/>
+              </w:rPr>
+              <w:t>)</w:t>
             </w:r>
           </w:p>
         </w:tc>
@@ -1832,150 +2392,11 @@
           <w:tcPr>
             <w:tcW w:w="9062" w:type="dxa"/>
           </w:tcPr>
-          <w:p/>
-        </w:tc>
-      </w:tr>
-      <w:tr>
-        <w:trPr>
-          <w:cnfStyle w:val="000000010000" w:firstRow="0" w:lastRow="0" w:firstColumn="0" w:lastColumn="0" w:oddVBand="0" w:evenVBand="0" w:oddHBand="0" w:evenHBand="1" w:firstRowFirstColumn="0" w:firstRowLastColumn="0" w:lastRowFirstColumn="0" w:lastRowLastColumn="0"/>
-        </w:trPr>
-        <w:tc>
-          <w:tcPr>
-            <w:tcW w:w="9062" w:type="dxa"/>
-          </w:tcPr>
-          <w:p/>
-        </w:tc>
-      </w:tr>
-    </w:tbl>
-    <w:p/>
-    <w:tbl>
-      <w:tblPr>
-        <w:tblStyle w:val="Moscow"/>
-        <w:tblW w:w="0" w:type="auto"/>
-        <w:tblLook w:val="04A0" w:firstRow="1" w:lastRow="0" w:firstColumn="1" w:lastColumn="0" w:noHBand="0" w:noVBand="1"/>
-      </w:tblPr>
-      <w:tblGrid>
-        <w:gridCol w:w="9062"/>
-      </w:tblGrid>
-      <w:tr>
-        <w:trPr>
-          <w:cnfStyle w:val="100000000000" w:firstRow="1" w:lastRow="0" w:firstColumn="0" w:lastColumn="0" w:oddVBand="0" w:evenVBand="0" w:oddHBand="0" w:evenHBand="0" w:firstRowFirstColumn="0" w:firstRowLastColumn="0" w:lastRowFirstColumn="0" w:lastRowLastColumn="0"/>
-        </w:trPr>
-        <w:tc>
-          <w:tcPr>
-            <w:tcW w:w="9062" w:type="dxa"/>
-          </w:tcPr>
           <w:p>
-            <w:pPr>
-              <w:rPr>
-                <w:b w:val="0"/>
-              </w:rPr>
-            </w:pPr>
-            <w:proofErr w:type="spellStart"/>
-            <w:r>
-              <w:rPr>
-                <w:b w:val="0"/>
-              </w:rPr>
-              <w:t>Could</w:t>
-            </w:r>
-            <w:proofErr w:type="spellEnd"/>
-            <w:r>
-              <w:rPr>
-                <w:b w:val="0"/>
-              </w:rPr>
-              <w:t xml:space="preserve"> have</w:t>
+            <w:r>
+              <w:t>Webshop</w:t>
             </w:r>
           </w:p>
-        </w:tc>
-      </w:tr>
-      <w:tr>
-        <w:trPr>
-          <w:cnfStyle w:val="000000100000" w:firstRow="0" w:lastRow="0" w:firstColumn="0" w:lastColumn="0" w:oddVBand="0" w:evenVBand="0" w:oddHBand="1" w:evenHBand="0" w:firstRowFirstColumn="0" w:firstRowLastColumn="0" w:lastRowFirstColumn="0" w:lastRowLastColumn="0"/>
-        </w:trPr>
-        <w:tc>
-          <w:tcPr>
-            <w:tcW w:w="9062" w:type="dxa"/>
-          </w:tcPr>
-          <w:p/>
-        </w:tc>
-      </w:tr>
-      <w:tr>
-        <w:trPr>
-          <w:cnfStyle w:val="000000010000" w:firstRow="0" w:lastRow="0" w:firstColumn="0" w:lastColumn="0" w:oddVBand="0" w:evenVBand="0" w:oddHBand="0" w:evenHBand="1" w:firstRowFirstColumn="0" w:firstRowLastColumn="0" w:lastRowFirstColumn="0" w:lastRowLastColumn="0"/>
-        </w:trPr>
-        <w:tc>
-          <w:tcPr>
-            <w:tcW w:w="9062" w:type="dxa"/>
-          </w:tcPr>
-          <w:p/>
-        </w:tc>
-      </w:tr>
-    </w:tbl>
-    <w:p/>
-    <w:tbl>
-      <w:tblPr>
-        <w:tblStyle w:val="Moscow"/>
-        <w:tblW w:w="0" w:type="auto"/>
-        <w:tblLook w:val="04A0" w:firstRow="1" w:lastRow="0" w:firstColumn="1" w:lastColumn="0" w:noHBand="0" w:noVBand="1"/>
-      </w:tblPr>
-      <w:tblGrid>
-        <w:gridCol w:w="9062"/>
-      </w:tblGrid>
-      <w:tr>
-        <w:trPr>
-          <w:cnfStyle w:val="100000000000" w:firstRow="1" w:lastRow="0" w:firstColumn="0" w:lastColumn="0" w:oddVBand="0" w:evenVBand="0" w:oddHBand="0" w:evenHBand="0" w:firstRowFirstColumn="0" w:firstRowLastColumn="0" w:lastRowFirstColumn="0" w:lastRowLastColumn="0"/>
-        </w:trPr>
-        <w:tc>
-          <w:tcPr>
-            <w:tcW w:w="9062" w:type="dxa"/>
-          </w:tcPr>
-          <w:p>
-            <w:pPr>
-              <w:rPr>
-                <w:b w:val="0"/>
-              </w:rPr>
-            </w:pPr>
-            <w:proofErr w:type="spellStart"/>
-            <w:r>
-              <w:rPr>
-                <w:b w:val="0"/>
-              </w:rPr>
-              <w:lastRenderedPageBreak/>
-              <w:t>Won’t</w:t>
-            </w:r>
-            <w:proofErr w:type="spellEnd"/>
-            <w:r>
-              <w:rPr>
-                <w:b w:val="0"/>
-              </w:rPr>
-              <w:t xml:space="preserve"> have (</w:t>
-            </w:r>
-            <w:proofErr w:type="spellStart"/>
-            <w:r>
-              <w:rPr>
-                <w:b w:val="0"/>
-              </w:rPr>
-              <w:t>now</w:t>
-            </w:r>
-            <w:proofErr w:type="spellEnd"/>
-            <w:r>
-              <w:rPr>
-                <w:b w:val="0"/>
-              </w:rPr>
-              <w:t>)</w:t>
-            </w:r>
-          </w:p>
-        </w:tc>
-      </w:tr>
-      <w:tr>
-        <w:trPr>
-          <w:cnfStyle w:val="000000100000" w:firstRow="0" w:lastRow="0" w:firstColumn="0" w:lastColumn="0" w:oddVBand="0" w:evenVBand="0" w:oddHBand="1" w:evenHBand="0" w:firstRowFirstColumn="0" w:firstRowLastColumn="0" w:lastRowFirstColumn="0" w:lastRowLastColumn="0"/>
-        </w:trPr>
-        <w:tc>
-          <w:tcPr>
-            <w:tcW w:w="9062" w:type="dxa"/>
-          </w:tcPr>
-          <w:p/>
         </w:tc>
       </w:tr>
       <w:tr>
@@ -1995,8 +2416,8 @@
       <w:pPr>
         <w:pStyle w:val="Kop2"/>
       </w:pPr>
-      <w:bookmarkStart w:id="18" w:name="_Toc29370317"/>
-      <w:bookmarkStart w:id="19" w:name="_Toc71619176"/>
+      <w:bookmarkStart w:id="17" w:name="_Toc29370317"/>
+      <w:bookmarkStart w:id="18" w:name="_Toc71619176"/>
       <w:r>
         <w:t xml:space="preserve">Impact voor de </w:t>
       </w:r>
@@ -2006,8 +2427,8 @@
       <w:r>
         <w:t>en binnen de organisatie van de opdrachtgever</w:t>
       </w:r>
+      <w:bookmarkEnd w:id="17"/>
       <w:bookmarkEnd w:id="18"/>
-      <w:bookmarkEnd w:id="19"/>
     </w:p>
     <w:p>
       <w:pPr>
@@ -2021,13 +2442,13 @@
       <w:pPr>
         <w:pStyle w:val="Kop2"/>
       </w:pPr>
-      <w:bookmarkStart w:id="20" w:name="_Toc29370318"/>
-      <w:bookmarkStart w:id="21" w:name="_Toc71619177"/>
+      <w:bookmarkStart w:id="19" w:name="_Toc29370318"/>
+      <w:bookmarkStart w:id="20" w:name="_Toc71619177"/>
       <w:r>
         <w:t>Advies over te realiseren oplossing</w:t>
       </w:r>
+      <w:bookmarkEnd w:id="19"/>
       <w:bookmarkEnd w:id="20"/>
-      <w:bookmarkEnd w:id="21"/>
     </w:p>
     <w:p>
       <w:pPr>
@@ -2047,13 +2468,13 @@
       <w:pPr>
         <w:pStyle w:val="Kop1"/>
       </w:pPr>
-      <w:bookmarkStart w:id="22" w:name="_Toc29370319"/>
-      <w:bookmarkStart w:id="23" w:name="_Toc71619178"/>
+      <w:bookmarkStart w:id="21" w:name="_Toc29370319"/>
+      <w:bookmarkStart w:id="22" w:name="_Toc71619178"/>
       <w:r>
         <w:t>Akkoord opdrachtgever</w:t>
       </w:r>
+      <w:bookmarkEnd w:id="21"/>
       <w:bookmarkEnd w:id="22"/>
-      <w:bookmarkEnd w:id="23"/>
     </w:p>
     <w:p>
       <w:pPr>
@@ -2139,6 +2560,7 @@
               <w:pStyle w:val="Geenafstand"/>
             </w:pPr>
             <w:r>
+              <w:lastRenderedPageBreak/>
               <w:t>Handtekening</w:t>
             </w:r>
           </w:p>
@@ -2161,11 +2583,11 @@
       </w:pPr>
     </w:p>
     <w:sectPr>
-      <w:headerReference w:type="even" r:id="rId11"/>
-      <w:headerReference w:type="default" r:id="rId12"/>
-      <w:footerReference w:type="even" r:id="rId13"/>
-      <w:footerReference w:type="default" r:id="rId14"/>
-      <w:footerReference w:type="first" r:id="rId15"/>
+      <w:headerReference w:type="even" r:id="rId14"/>
+      <w:headerReference w:type="default" r:id="rId15"/>
+      <w:footerReference w:type="even" r:id="rId16"/>
+      <w:footerReference w:type="default" r:id="rId17"/>
+      <w:footerReference w:type="first" r:id="rId18"/>
       <w:pgSz w:w="11906" w:h="16838"/>
       <w:pgMar w:top="1417" w:right="1417" w:bottom="1417" w:left="1417" w:header="708" w:footer="708" w:gutter="0"/>
       <w:cols w:space="708"/>
@@ -3329,6 +3751,119 @@
 <file path=word/numbering.xml><?xml version="1.0" encoding="utf-8"?>
 <w:numbering xmlns:wpc="http://schemas.microsoft.com/office/word/2010/wordprocessingCanvas" xmlns:cx="http://schemas.microsoft.com/office/drawing/2014/chartex" xmlns:cx1="http://schemas.microsoft.com/office/drawing/2015/9/8/chartex" xmlns:cx2="http://schemas.microsoft.com/office/drawing/2015/10/21/chartex" xmlns:cx3="http://schemas.microsoft.com/office/drawing/2016/5/9/chartex" xmlns:cx4="http://schemas.microsoft.com/office/drawing/2016/5/10/chartex" xmlns:cx5="http://schemas.microsoft.com/office/drawing/2016/5/11/chartex" xmlns:cx6="http://schemas.microsoft.com/office/drawing/2016/5/12/chartex" xmlns:cx7="http://schemas.microsoft.com/office/drawing/2016/5/13/chartex" xmlns:cx8="http://schemas.microsoft.com/office/drawing/2016/5/14/chartex" xmlns:mc="http://schemas.openxmlformats.org/markup-compatibility/2006" xmlns:aink="http://schemas.microsoft.com/office/drawing/2016/ink" xmlns:am3d="http://schemas.microsoft.com/office/drawing/2017/model3d" xmlns:o="urn:schemas-microsoft-com:office:office" xmlns:r="http://schemas.openxmlformats.org/officeDocument/2006/relationships" xmlns:m="http://schemas.openxmlformats.org/officeDocument/2006/math" xmlns:v="urn:schemas-microsoft-com:vml" xmlns:wp14="http://schemas.microsoft.com/office/word/2010/wordprocessingDrawing" xmlns:wp="http://schemas.openxmlformats.org/drawingml/2006/wordprocessingDrawing" xmlns:w10="urn:schemas-microsoft-com:office:word" xmlns:w="http://schemas.openxmlformats.org/wordprocessingml/2006/main" xmlns:w14="http://schemas.microsoft.com/office/word/2010/wordml" xmlns:w15="http://schemas.microsoft.com/office/word/2012/wordml" xmlns:w16cex="http://schemas.microsoft.com/office/word/2018/wordml/cex" xmlns:w16cid="http://schemas.microsoft.com/office/word/2016/wordml/cid" xmlns:w16="http://schemas.microsoft.com/office/word/2018/wordml" xmlns:w16sdtdh="http://schemas.microsoft.com/office/word/2020/wordml/sdtdatahash" xmlns:w16se="http://schemas.microsoft.com/office/word/2015/wordml/symex" xmlns:wpg="http://schemas.microsoft.com/office/word/2010/wordprocessingGroup" xmlns:wpi="http://schemas.microsoft.com/office/word/2010/wordprocessingInk" xmlns:wne="http://schemas.microsoft.com/office/word/2006/wordml" xmlns:wps="http://schemas.microsoft.com/office/word/2010/wordprocessingShape" mc:Ignorable="w14 w15 w16se w16cid w16 w16cex w16sdtdh wp14">
   <w:abstractNum w:abstractNumId="0" w15:restartNumberingAfterBreak="0">
+    <w:nsid w:val="06146921"/>
+    <w:multiLevelType w:val="hybridMultilevel"/>
+    <w:tmpl w:val="E1CCFC0A"/>
+    <w:lvl w:ilvl="0" w:tplc="20000001">
+      <w:start w:val="1"/>
+      <w:numFmt w:val="bullet"/>
+      <w:lvlText w:val=""/>
+      <w:lvlJc w:val="left"/>
+      <w:pPr>
+        <w:ind w:left="720" w:hanging="360"/>
+      </w:pPr>
+      <w:rPr>
+        <w:rFonts w:ascii="Symbol" w:hAnsi="Symbol" w:hint="default"/>
+      </w:rPr>
+    </w:lvl>
+    <w:lvl w:ilvl="1" w:tplc="20000003" w:tentative="1">
+      <w:start w:val="1"/>
+      <w:numFmt w:val="bullet"/>
+      <w:lvlText w:val="o"/>
+      <w:lvlJc w:val="left"/>
+      <w:pPr>
+        <w:ind w:left="1440" w:hanging="360"/>
+      </w:pPr>
+      <w:rPr>
+        <w:rFonts w:ascii="Courier New" w:hAnsi="Courier New" w:cs="Courier New" w:hint="default"/>
+      </w:rPr>
+    </w:lvl>
+    <w:lvl w:ilvl="2" w:tplc="20000005" w:tentative="1">
+      <w:start w:val="1"/>
+      <w:numFmt w:val="bullet"/>
+      <w:lvlText w:val=""/>
+      <w:lvlJc w:val="left"/>
+      <w:pPr>
+        <w:ind w:left="2160" w:hanging="360"/>
+      </w:pPr>
+      <w:rPr>
+        <w:rFonts w:ascii="Wingdings" w:hAnsi="Wingdings" w:hint="default"/>
+      </w:rPr>
+    </w:lvl>
+    <w:lvl w:ilvl="3" w:tplc="20000001" w:tentative="1">
+      <w:start w:val="1"/>
+      <w:numFmt w:val="bullet"/>
+      <w:lvlText w:val=""/>
+      <w:lvlJc w:val="left"/>
+      <w:pPr>
+        <w:ind w:left="2880" w:hanging="360"/>
+      </w:pPr>
+      <w:rPr>
+        <w:rFonts w:ascii="Symbol" w:hAnsi="Symbol" w:hint="default"/>
+      </w:rPr>
+    </w:lvl>
+    <w:lvl w:ilvl="4" w:tplc="20000003" w:tentative="1">
+      <w:start w:val="1"/>
+      <w:numFmt w:val="bullet"/>
+      <w:lvlText w:val="o"/>
+      <w:lvlJc w:val="left"/>
+      <w:pPr>
+        <w:ind w:left="3600" w:hanging="360"/>
+      </w:pPr>
+      <w:rPr>
+        <w:rFonts w:ascii="Courier New" w:hAnsi="Courier New" w:cs="Courier New" w:hint="default"/>
+      </w:rPr>
+    </w:lvl>
+    <w:lvl w:ilvl="5" w:tplc="20000005" w:tentative="1">
+      <w:start w:val="1"/>
+      <w:numFmt w:val="bullet"/>
+      <w:lvlText w:val=""/>
+      <w:lvlJc w:val="left"/>
+      <w:pPr>
+        <w:ind w:left="4320" w:hanging="360"/>
+      </w:pPr>
+      <w:rPr>
+        <w:rFonts w:ascii="Wingdings" w:hAnsi="Wingdings" w:hint="default"/>
+      </w:rPr>
+    </w:lvl>
+    <w:lvl w:ilvl="6" w:tplc="20000001" w:tentative="1">
+      <w:start w:val="1"/>
+      <w:numFmt w:val="bullet"/>
+      <w:lvlText w:val=""/>
+      <w:lvlJc w:val="left"/>
+      <w:pPr>
+        <w:ind w:left="5040" w:hanging="360"/>
+      </w:pPr>
+      <w:rPr>
+        <w:rFonts w:ascii="Symbol" w:hAnsi="Symbol" w:hint="default"/>
+      </w:rPr>
+    </w:lvl>
+    <w:lvl w:ilvl="7" w:tplc="20000003" w:tentative="1">
+      <w:start w:val="1"/>
+      <w:numFmt w:val="bullet"/>
+      <w:lvlText w:val="o"/>
+      <w:lvlJc w:val="left"/>
+      <w:pPr>
+        <w:ind w:left="5760" w:hanging="360"/>
+      </w:pPr>
+      <w:rPr>
+        <w:rFonts w:ascii="Courier New" w:hAnsi="Courier New" w:cs="Courier New" w:hint="default"/>
+      </w:rPr>
+    </w:lvl>
+    <w:lvl w:ilvl="8" w:tplc="20000005" w:tentative="1">
+      <w:start w:val="1"/>
+      <w:numFmt w:val="bullet"/>
+      <w:lvlText w:val=""/>
+      <w:lvlJc w:val="left"/>
+      <w:pPr>
+        <w:ind w:left="6480" w:hanging="360"/>
+      </w:pPr>
+      <w:rPr>
+        <w:rFonts w:ascii="Wingdings" w:hAnsi="Wingdings" w:hint="default"/>
+      </w:rPr>
+    </w:lvl>
+  </w:abstractNum>
+  <w:abstractNum w:abstractNumId="1" w15:restartNumberingAfterBreak="0">
     <w:nsid w:val="4B4A087E"/>
     <w:multiLevelType w:val="hybridMultilevel"/>
     <w:tmpl w:val="0ED66D78"/>
@@ -3441,7 +3976,7 @@
       </w:rPr>
     </w:lvl>
   </w:abstractNum>
-  <w:abstractNum w:abstractNumId="1" w15:restartNumberingAfterBreak="0">
+  <w:abstractNum w:abstractNumId="2" w15:restartNumberingAfterBreak="0">
     <w:nsid w:val="5543401D"/>
     <w:multiLevelType w:val="hybridMultilevel"/>
     <w:tmpl w:val="C34E36B0"/>
@@ -3554,10 +4089,13 @@
     </w:lvl>
   </w:abstractNum>
   <w:num w:numId="1">
-    <w:abstractNumId w:val="0"/>
+    <w:abstractNumId w:val="1"/>
   </w:num>
   <w:num w:numId="2">
-    <w:abstractNumId w:val="1"/>
+    <w:abstractNumId w:val="2"/>
+  </w:num>
+  <w:num w:numId="3">
+    <w:abstractNumId w:val="0"/>
   </w:num>
 </w:numbering>
 </file>
@@ -4677,6 +5215,18 @@
       <w:outlineLvl w:val="9"/>
     </w:pPr>
   </w:style>
+  <w:style w:type="character" w:styleId="Onopgelostemelding">
+    <w:name w:val="Unresolved Mention"/>
+    <w:basedOn w:val="Standaardalinea-lettertype"/>
+    <w:uiPriority w:val="99"/>
+    <w:semiHidden/>
+    <w:unhideWhenUsed/>
+    <w:rsid w:val="005A06D7"/>
+    <w:rPr>
+      <w:color w:val="605E5C"/>
+      <w:shd w:val="clear" w:color="auto" w:fill="E1DFDD"/>
+    </w:rPr>
+  </w:style>
 </w:styles>
 </file>
 
@@ -4878,6 +5428,7 @@
   <w:rsids>
     <w:rsidRoot w:val="00535E00"/>
     <w:rsid w:val="00535E00"/>
+    <w:rsid w:val="00AD3911"/>
   </w:rsids>
   <m:mathPr>
     <m:mathFont m:val="Cambria Math"/>
@@ -5628,7 +6179,17 @@
 </file>
 
 <file path=customXml/item2.xml><?xml version="1.0" encoding="utf-8"?>
-<b:Sources xmlns:b="http://schemas.openxmlformats.org/officeDocument/2006/bibliography" xmlns="http://schemas.openxmlformats.org/officeDocument/2006/bibliography" SelectedStyle="\APASixthEditionOfficeOnline.xsl" StyleName="APA" Version="6"/>
+<p:properties xmlns:p="http://schemas.microsoft.com/office/2006/metadata/properties" xmlns:xsi="http://www.w3.org/2001/XMLSchema-instance" xmlns:pc="http://schemas.microsoft.com/office/infopath/2007/PartnerControls">
+  <documentManagement>
+    <jeb5123c558143d5ab1e1526e87a8da0 xmlns="b7e4e9fd-5e36-4299-889f-f6136aff670e">
+      <Terms xmlns="http://schemas.microsoft.com/office/infopath/2007/PartnerControls"/>
+    </jeb5123c558143d5ab1e1526e87a8da0>
+    <_ip_UnifiedCompliancePolicyUIAction xmlns="http://schemas.microsoft.com/sharepoint/v3" xsi:nil="true"/>
+    <_ip_UnifiedCompliancePolicyProperties xmlns="http://schemas.microsoft.com/sharepoint/v3" xsi:nil="true"/>
+    <Cohort xmlns="b7e4e9fd-5e36-4299-889f-f6136aff670e"/>
+    <TaxCatchAll xmlns="fbafb59e-d651-4668-8e65-f7f85ceca18b"/>
+  </documentManagement>
+</p:properties>
 </file>
 
 <file path=customXml/item3.xml><?xml version="1.0" encoding="utf-8"?>
@@ -5907,17 +6468,7 @@
 </file>
 
 <file path=customXml/item4.xml><?xml version="1.0" encoding="utf-8"?>
-<p:properties xmlns:p="http://schemas.microsoft.com/office/2006/metadata/properties" xmlns:xsi="http://www.w3.org/2001/XMLSchema-instance" xmlns:pc="http://schemas.microsoft.com/office/infopath/2007/PartnerControls">
-  <documentManagement>
-    <jeb5123c558143d5ab1e1526e87a8da0 xmlns="b7e4e9fd-5e36-4299-889f-f6136aff670e">
-      <Terms xmlns="http://schemas.microsoft.com/office/infopath/2007/PartnerControls"/>
-    </jeb5123c558143d5ab1e1526e87a8da0>
-    <_ip_UnifiedCompliancePolicyUIAction xmlns="http://schemas.microsoft.com/sharepoint/v3" xsi:nil="true"/>
-    <_ip_UnifiedCompliancePolicyProperties xmlns="http://schemas.microsoft.com/sharepoint/v3" xsi:nil="true"/>
-    <Cohort xmlns="b7e4e9fd-5e36-4299-889f-f6136aff670e"/>
-    <TaxCatchAll xmlns="fbafb59e-d651-4668-8e65-f7f85ceca18b"/>
-  </documentManagement>
-</p:properties>
+<b:Sources xmlns:b="http://schemas.openxmlformats.org/officeDocument/2006/bibliography" xmlns="http://schemas.openxmlformats.org/officeDocument/2006/bibliography" SelectedStyle="\APASixthEditionOfficeOnline.xsl" StyleName="APA" Version="6"/>
 </file>
 
 <file path=customXml/itemProps1.xml><?xml version="1.0" encoding="utf-8"?>
@@ -5929,9 +6480,13 @@
 </file>
 
 <file path=customXml/itemProps2.xml><?xml version="1.0" encoding="utf-8"?>
-<ds:datastoreItem xmlns:ds="http://schemas.openxmlformats.org/officeDocument/2006/customXml" ds:itemID="{84AE4575-E7F0-4318-B2EF-06FA8A886BE0}">
+<ds:datastoreItem xmlns:ds="http://schemas.openxmlformats.org/officeDocument/2006/customXml" ds:itemID="{7F26A801-F9B6-4CC3-B424-63B0B431BCCF}">
   <ds:schemaRefs>
-    <ds:schemaRef ds:uri="http://schemas.openxmlformats.org/officeDocument/2006/bibliography"/>
+    <ds:schemaRef ds:uri="http://schemas.microsoft.com/office/2006/metadata/properties"/>
+    <ds:schemaRef ds:uri="http://schemas.microsoft.com/office/infopath/2007/PartnerControls"/>
+    <ds:schemaRef ds:uri="b7e4e9fd-5e36-4299-889f-f6136aff670e"/>
+    <ds:schemaRef ds:uri="http://schemas.microsoft.com/sharepoint/v3"/>
+    <ds:schemaRef ds:uri="fbafb59e-d651-4668-8e65-f7f85ceca18b"/>
   </ds:schemaRefs>
 </ds:datastoreItem>
 </file>
@@ -5957,21 +6512,9 @@
 </file>
 
 <file path=customXml/itemProps4.xml><?xml version="1.0" encoding="utf-8"?>
-<ds:datastoreItem xmlns:ds="http://schemas.openxmlformats.org/officeDocument/2006/customXml" ds:itemID="{7F26A801-F9B6-4CC3-B424-63B0B431BCCF}">
+<ds:datastoreItem xmlns:ds="http://schemas.openxmlformats.org/officeDocument/2006/customXml" ds:itemID="{84AE4575-E7F0-4318-B2EF-06FA8A886BE0}">
   <ds:schemaRefs>
-    <ds:schemaRef ds:uri="http://schemas.microsoft.com/office/2006/documentManagement/types"/>
-    <ds:schemaRef ds:uri="http://purl.org/dc/terms/"/>
-    <ds:schemaRef ds:uri="http://schemas.openxmlformats.org/package/2006/metadata/core-properties"/>
-    <ds:schemaRef ds:uri="http://purl.org/dc/dcmitype/"/>
-    <ds:schemaRef ds:uri="45fa6d14-934b-44a0-9747-c035f1438e9b"/>
-    <ds:schemaRef ds:uri="9b23f896-9a04-4114-b73b-55cbe372e205"/>
-    <ds:schemaRef ds:uri="http://purl.org/dc/elements/1.1/"/>
-    <ds:schemaRef ds:uri="http://schemas.microsoft.com/office/2006/metadata/properties"/>
-    <ds:schemaRef ds:uri="http://schemas.microsoft.com/office/infopath/2007/PartnerControls"/>
-    <ds:schemaRef ds:uri="http://www.w3.org/XML/1998/namespace"/>
-    <ds:schemaRef ds:uri="b7e4e9fd-5e36-4299-889f-f6136aff670e"/>
-    <ds:schemaRef ds:uri="http://schemas.microsoft.com/sharepoint/v3"/>
-    <ds:schemaRef ds:uri="fbafb59e-d651-4668-8e65-f7f85ceca18b"/>
+    <ds:schemaRef ds:uri="http://schemas.openxmlformats.org/officeDocument/2006/bibliography"/>
   </ds:schemaRefs>
 </ds:datastoreItem>
 </file>
</xml_diff>